<commit_message>
'Finalização da fase de configuração de ambiente
</commit_message>
<xml_diff>
--- a/Automacao de Coleta de Dados.docx
+++ b/Automacao de Coleta de Dados.docx
@@ -424,7 +424,27 @@
           <w:lang w:eastAsia="pt-BR"/>
           <w14:ligatures w14:val="none"/>
         </w:rPr>
-        <w:t>Requisitos não funcionais (performance, segurança, etc.)</w:t>
+        <w:t xml:space="preserve">Requisitos não funcionais (performance, </w:t>
+      </w:r>
+      <w:proofErr w:type="gramStart"/>
+      <w:r>
+        <w:rPr>
+          <w:rFonts w:ascii="Times New Roman" w:eastAsia="Times New Roman" w:hAnsi="Times New Roman" w:cs="Times New Roman"/>
+          <w:kern w:val="0"/>
+          <w:lang w:eastAsia="pt-BR"/>
+          <w14:ligatures w14:val="none"/>
+        </w:rPr>
+        <w:t>segurança, etc.</w:t>
+      </w:r>
+      <w:proofErr w:type="gramEnd"/>
+      <w:r>
+        <w:rPr>
+          <w:rFonts w:ascii="Times New Roman" w:eastAsia="Times New Roman" w:hAnsi="Times New Roman" w:cs="Times New Roman"/>
+          <w:kern w:val="0"/>
+          <w:lang w:eastAsia="pt-BR"/>
+          <w14:ligatures w14:val="none"/>
+        </w:rPr>
+        <w:t>)</w:t>
       </w:r>
     </w:p>
     <w:p>
@@ -661,8 +681,21 @@
           <w14:ligatures w14:val="none"/>
         </w:rPr>
         <w:lastRenderedPageBreak/>
-        <w:t>Instalação do Python e pip</w:t>
-      </w:r>
+        <w:t xml:space="preserve">Instalação do Python e </w:t>
+      </w:r>
+      <w:proofErr w:type="spellStart"/>
+      <w:r>
+        <w:rPr>
+          <w:rFonts w:ascii="Times New Roman" w:eastAsia="Times New Roman" w:hAnsi="Times New Roman" w:cs="Times New Roman"/>
+          <w:b/>
+          <w:bCs/>
+          <w:kern w:val="0"/>
+          <w:lang w:eastAsia="pt-BR"/>
+          <w14:ligatures w14:val="none"/>
+        </w:rPr>
+        <w:t>pip</w:t>
+      </w:r>
+      <w:proofErr w:type="spellEnd"/>
     </w:p>
     <w:p>
       <w:pPr>
@@ -733,7 +766,27 @@
           <w:lang w:eastAsia="pt-BR"/>
           <w14:ligatures w14:val="none"/>
         </w:rPr>
-        <w:t>Verificar se o pip está instalado</w:t>
+        <w:t xml:space="preserve">Verificar se o </w:t>
+      </w:r>
+      <w:proofErr w:type="spellStart"/>
+      <w:r>
+        <w:rPr>
+          <w:rFonts w:ascii="Times New Roman" w:eastAsia="Times New Roman" w:hAnsi="Times New Roman" w:cs="Times New Roman"/>
+          <w:kern w:val="0"/>
+          <w:lang w:eastAsia="pt-BR"/>
+          <w14:ligatures w14:val="none"/>
+        </w:rPr>
+        <w:t>pip</w:t>
+      </w:r>
+      <w:proofErr w:type="spellEnd"/>
+      <w:r>
+        <w:rPr>
+          <w:rFonts w:ascii="Times New Roman" w:eastAsia="Times New Roman" w:hAnsi="Times New Roman" w:cs="Times New Roman"/>
+          <w:kern w:val="0"/>
+          <w:lang w:eastAsia="pt-BR"/>
+          <w14:ligatures w14:val="none"/>
+        </w:rPr>
+        <w:t xml:space="preserve"> está instalado</w:t>
       </w:r>
     </w:p>
     <w:p>
@@ -759,8 +812,21 @@
           <w:lang w:eastAsia="pt-BR"/>
           <w14:ligatures w14:val="none"/>
         </w:rPr>
-        <w:t>Instalação e Configuração do Visual Studio Code</w:t>
-      </w:r>
+        <w:t xml:space="preserve">Instalação e Configuração do Visual Studio </w:t>
+      </w:r>
+      <w:proofErr w:type="spellStart"/>
+      <w:r>
+        <w:rPr>
+          <w:rFonts w:ascii="Times New Roman" w:eastAsia="Times New Roman" w:hAnsi="Times New Roman" w:cs="Times New Roman"/>
+          <w:b/>
+          <w:bCs/>
+          <w:kern w:val="0"/>
+          <w:lang w:eastAsia="pt-BR"/>
+          <w14:ligatures w14:val="none"/>
+        </w:rPr>
+        <w:t>Code</w:t>
+      </w:r>
+      <w:proofErr w:type="spellEnd"/>
     </w:p>
     <w:p>
       <w:pPr>
@@ -783,8 +849,19 @@
           <w:lang w:eastAsia="pt-BR"/>
           <w14:ligatures w14:val="none"/>
         </w:rPr>
-        <w:t>Download e instalação do Visual Studio Code</w:t>
-      </w:r>
+        <w:t xml:space="preserve">Download e instalação do Visual Studio </w:t>
+      </w:r>
+      <w:proofErr w:type="spellStart"/>
+      <w:r>
+        <w:rPr>
+          <w:rFonts w:ascii="Times New Roman" w:eastAsia="Times New Roman" w:hAnsi="Times New Roman" w:cs="Times New Roman"/>
+          <w:kern w:val="0"/>
+          <w:lang w:eastAsia="pt-BR"/>
+          <w14:ligatures w14:val="none"/>
+        </w:rPr>
+        <w:t>Code</w:t>
+      </w:r>
+      <w:proofErr w:type="spellEnd"/>
     </w:p>
     <w:p>
       <w:pPr>
@@ -807,8 +884,19 @@
           <w:lang w:eastAsia="pt-BR"/>
           <w14:ligatures w14:val="none"/>
         </w:rPr>
-        <w:t>Configuração básica do Visual Studio Code</w:t>
-      </w:r>
+        <w:t xml:space="preserve">Configuração básica do Visual Studio </w:t>
+      </w:r>
+      <w:proofErr w:type="spellStart"/>
+      <w:r>
+        <w:rPr>
+          <w:rFonts w:ascii="Times New Roman" w:eastAsia="Times New Roman" w:hAnsi="Times New Roman" w:cs="Times New Roman"/>
+          <w:kern w:val="0"/>
+          <w:lang w:eastAsia="pt-BR"/>
+          <w14:ligatures w14:val="none"/>
+        </w:rPr>
+        <w:t>Code</w:t>
+      </w:r>
+      <w:proofErr w:type="spellEnd"/>
     </w:p>
     <w:p>
       <w:pPr>
@@ -955,8 +1043,19 @@
           <w:lang w:eastAsia="pt-BR"/>
           <w14:ligatures w14:val="none"/>
         </w:rPr>
-        <w:t>Instalação das bibliotecas necessárias via pip</w:t>
-      </w:r>
+        <w:t xml:space="preserve">Instalação das bibliotecas necessárias via </w:t>
+      </w:r>
+      <w:proofErr w:type="spellStart"/>
+      <w:r>
+        <w:rPr>
+          <w:rFonts w:ascii="Times New Roman" w:eastAsia="Times New Roman" w:hAnsi="Times New Roman" w:cs="Times New Roman"/>
+          <w:kern w:val="0"/>
+          <w:lang w:eastAsia="pt-BR"/>
+          <w14:ligatures w14:val="none"/>
+        </w:rPr>
+        <w:t>pip</w:t>
+      </w:r>
+      <w:proofErr w:type="spellEnd"/>
     </w:p>
     <w:p>
       <w:pPr>
@@ -981,7 +1080,31 @@
           <w:lang w:eastAsia="pt-BR"/>
           <w14:ligatures w14:val="none"/>
         </w:rPr>
-        <w:t>Configuração do Controle de Versão com Git e GitHub</w:t>
+        <w:t xml:space="preserve">Configuração do Controle de Versão com </w:t>
+      </w:r>
+      <w:proofErr w:type="spellStart"/>
+      <w:r>
+        <w:rPr>
+          <w:rFonts w:ascii="Times New Roman" w:eastAsia="Times New Roman" w:hAnsi="Times New Roman" w:cs="Times New Roman"/>
+          <w:b/>
+          <w:bCs/>
+          <w:kern w:val="0"/>
+          <w:lang w:eastAsia="pt-BR"/>
+          <w14:ligatures w14:val="none"/>
+        </w:rPr>
+        <w:t>Git</w:t>
+      </w:r>
+      <w:proofErr w:type="spellEnd"/>
+      <w:r>
+        <w:rPr>
+          <w:rFonts w:ascii="Times New Roman" w:eastAsia="Times New Roman" w:hAnsi="Times New Roman" w:cs="Times New Roman"/>
+          <w:b/>
+          <w:bCs/>
+          <w:kern w:val="0"/>
+          <w:lang w:eastAsia="pt-BR"/>
+          <w14:ligatures w14:val="none"/>
+        </w:rPr>
+        <w:t xml:space="preserve"> e GitHub</w:t>
       </w:r>
     </w:p>
     <w:p>
@@ -1005,8 +1128,19 @@
           <w:lang w:eastAsia="pt-BR"/>
           <w14:ligatures w14:val="none"/>
         </w:rPr>
-        <w:t>Instalação do Git</w:t>
-      </w:r>
+        <w:t xml:space="preserve">Instalação do </w:t>
+      </w:r>
+      <w:proofErr w:type="spellStart"/>
+      <w:r>
+        <w:rPr>
+          <w:rFonts w:ascii="Times New Roman" w:eastAsia="Times New Roman" w:hAnsi="Times New Roman" w:cs="Times New Roman"/>
+          <w:kern w:val="0"/>
+          <w:lang w:eastAsia="pt-BR"/>
+          <w14:ligatures w14:val="none"/>
+        </w:rPr>
+        <w:t>Git</w:t>
+      </w:r>
+      <w:proofErr w:type="spellEnd"/>
     </w:p>
     <w:p>
       <w:pPr>
@@ -1029,8 +1163,19 @@
           <w:lang w:eastAsia="pt-BR"/>
           <w14:ligatures w14:val="none"/>
         </w:rPr>
-        <w:t>Configuração do Git</w:t>
-      </w:r>
+        <w:t xml:space="preserve">Configuração do </w:t>
+      </w:r>
+      <w:proofErr w:type="spellStart"/>
+      <w:r>
+        <w:rPr>
+          <w:rFonts w:ascii="Times New Roman" w:eastAsia="Times New Roman" w:hAnsi="Times New Roman" w:cs="Times New Roman"/>
+          <w:kern w:val="0"/>
+          <w:lang w:eastAsia="pt-BR"/>
+          <w14:ligatures w14:val="none"/>
+        </w:rPr>
+        <w:t>Git</w:t>
+      </w:r>
+      <w:proofErr w:type="spellEnd"/>
     </w:p>
     <w:p>
       <w:pPr>
@@ -1201,6 +1346,7 @@
       <w:r>
         <w:t xml:space="preserve"> </w:t>
       </w:r>
+      <w:proofErr w:type="spellStart"/>
       <w:r>
         <w:rPr>
           <w:rFonts w:ascii="Times New Roman" w:eastAsia="Times New Roman" w:hAnsi="Times New Roman" w:cs="Times New Roman"/>
@@ -1210,6 +1356,7 @@
         </w:rPr>
         <w:t>localhost</w:t>
       </w:r>
+      <w:proofErr w:type="spellEnd"/>
     </w:p>
     <w:p>
       <w:pPr>
@@ -1222,15 +1369,27 @@
           <w14:ligatures w14:val="none"/>
         </w:rPr>
       </w:pPr>
-      <w:r>
-        <w:rPr>
-          <w:rFonts w:ascii="Times New Roman" w:eastAsia="Times New Roman" w:hAnsi="Times New Roman" w:cs="Times New Roman"/>
-          <w:kern w:val="0"/>
-          <w:lang w:eastAsia="pt-BR"/>
-          <w14:ligatures w14:val="none"/>
-        </w:rPr>
-        <w:t xml:space="preserve">Database: </w:t>
-      </w:r>
+      <w:proofErr w:type="spellStart"/>
+      <w:r>
+        <w:rPr>
+          <w:rFonts w:ascii="Times New Roman" w:eastAsia="Times New Roman" w:hAnsi="Times New Roman" w:cs="Times New Roman"/>
+          <w:kern w:val="0"/>
+          <w:lang w:eastAsia="pt-BR"/>
+          <w14:ligatures w14:val="none"/>
+        </w:rPr>
+        <w:t>Database</w:t>
+      </w:r>
+      <w:proofErr w:type="spellEnd"/>
+      <w:r>
+        <w:rPr>
+          <w:rFonts w:ascii="Times New Roman" w:eastAsia="Times New Roman" w:hAnsi="Times New Roman" w:cs="Times New Roman"/>
+          <w:kern w:val="0"/>
+          <w:lang w:eastAsia="pt-BR"/>
+          <w14:ligatures w14:val="none"/>
+        </w:rPr>
+        <w:t xml:space="preserve">: </w:t>
+      </w:r>
+      <w:proofErr w:type="spellStart"/>
       <w:r>
         <w:rPr>
           <w:rFonts w:ascii="Times New Roman" w:eastAsia="Times New Roman" w:hAnsi="Times New Roman" w:cs="Times New Roman"/>
@@ -1240,6 +1399,7 @@
         </w:rPr>
         <w:t>automacao_dados</w:t>
       </w:r>
+      <w:proofErr w:type="spellEnd"/>
     </w:p>
     <w:p>
       <w:pPr>
@@ -1252,14 +1412,25 @@
           <w14:ligatures w14:val="none"/>
         </w:rPr>
       </w:pPr>
-      <w:r>
-        <w:rPr>
-          <w:rFonts w:ascii="Times New Roman" w:eastAsia="Times New Roman" w:hAnsi="Times New Roman" w:cs="Times New Roman"/>
-          <w:kern w:val="0"/>
-          <w:lang w:eastAsia="pt-BR"/>
-          <w14:ligatures w14:val="none"/>
-        </w:rPr>
-        <w:t>Port: 5432</w:t>
+      <w:proofErr w:type="spellStart"/>
+      <w:r>
+        <w:rPr>
+          <w:rFonts w:ascii="Times New Roman" w:eastAsia="Times New Roman" w:hAnsi="Times New Roman" w:cs="Times New Roman"/>
+          <w:kern w:val="0"/>
+          <w:lang w:eastAsia="pt-BR"/>
+          <w14:ligatures w14:val="none"/>
+        </w:rPr>
+        <w:t>Port</w:t>
+      </w:r>
+      <w:proofErr w:type="spellEnd"/>
+      <w:r>
+        <w:rPr>
+          <w:rFonts w:ascii="Times New Roman" w:eastAsia="Times New Roman" w:hAnsi="Times New Roman" w:cs="Times New Roman"/>
+          <w:kern w:val="0"/>
+          <w:lang w:eastAsia="pt-BR"/>
+          <w14:ligatures w14:val="none"/>
+        </w:rPr>
+        <w:t>: 5432</w:t>
       </w:r>
     </w:p>
     <w:p>
@@ -1273,15 +1444,27 @@
           <w14:ligatures w14:val="none"/>
         </w:rPr>
       </w:pPr>
-      <w:r>
-        <w:rPr>
-          <w:rFonts w:ascii="Times New Roman" w:eastAsia="Times New Roman" w:hAnsi="Times New Roman" w:cs="Times New Roman"/>
-          <w:kern w:val="0"/>
-          <w:lang w:eastAsia="pt-BR"/>
-          <w14:ligatures w14:val="none"/>
-        </w:rPr>
-        <w:t xml:space="preserve">Username: </w:t>
-      </w:r>
+      <w:proofErr w:type="spellStart"/>
+      <w:r>
+        <w:rPr>
+          <w:rFonts w:ascii="Times New Roman" w:eastAsia="Times New Roman" w:hAnsi="Times New Roman" w:cs="Times New Roman"/>
+          <w:kern w:val="0"/>
+          <w:lang w:eastAsia="pt-BR"/>
+          <w14:ligatures w14:val="none"/>
+        </w:rPr>
+        <w:t>Username</w:t>
+      </w:r>
+      <w:proofErr w:type="spellEnd"/>
+      <w:r>
+        <w:rPr>
+          <w:rFonts w:ascii="Times New Roman" w:eastAsia="Times New Roman" w:hAnsi="Times New Roman" w:cs="Times New Roman"/>
+          <w:kern w:val="0"/>
+          <w:lang w:eastAsia="pt-BR"/>
+          <w14:ligatures w14:val="none"/>
+        </w:rPr>
+        <w:t xml:space="preserve">: </w:t>
+      </w:r>
+      <w:proofErr w:type="spellStart"/>
       <w:r>
         <w:rPr>
           <w:rFonts w:ascii="Times New Roman" w:eastAsia="Times New Roman" w:hAnsi="Times New Roman" w:cs="Times New Roman"/>
@@ -1291,6 +1474,7 @@
         </w:rPr>
         <w:t>postgres</w:t>
       </w:r>
+      <w:proofErr w:type="spellEnd"/>
     </w:p>
     <w:p>
       <w:pPr>
@@ -1333,15 +1517,378 @@
     </w:p>
     <w:p>
       <w:pPr>
-        <w:spacing w:before="100" w:beforeAutospacing="1" w:after="100" w:afterAutospacing="1" w:line="240" w:lineRule="auto"/>
-        <w:outlineLvl w:val="2"/>
-        <w:rPr>
-          <w:rFonts w:ascii="Times New Roman" w:eastAsia="Times New Roman" w:hAnsi="Times New Roman" w:cs="Times New Roman"/>
-          <w:b/>
-          <w:bCs/>
-          <w:kern w:val="0"/>
-          <w:sz w:val="27"/>
-          <w:szCs w:val="27"/>
+        <w:pStyle w:val="Ttulo3"/>
+      </w:pPr>
+      <w:r>
+        <w:t>Sprint: Integração com APIs Selecionadas</w:t>
+      </w:r>
+    </w:p>
+    <w:p>
+      <w:pPr>
+        <w:pStyle w:val="Ttulo4"/>
+      </w:pPr>
+      <w:r>
+        <w:t>Tarefas da Sprint</w:t>
+      </w:r>
+    </w:p>
+    <w:p>
+      <w:pPr>
+        <w:pStyle w:val="NormalWeb"/>
+        <w:numPr>
+          <w:ilvl w:val="0"/>
+          <w:numId w:val="5"/>
+        </w:numPr>
+      </w:pPr>
+      <w:r>
+        <w:rPr>
+          <w:rStyle w:val="Forte"/>
+          <w:rFonts w:eastAsiaTheme="majorEastAsia"/>
+        </w:rPr>
+        <w:t>Configuração das Credenciais das APIs</w:t>
+      </w:r>
+    </w:p>
+    <w:p>
+      <w:pPr>
+        <w:numPr>
+          <w:ilvl w:val="1"/>
+          <w:numId w:val="5"/>
+        </w:numPr>
+        <w:spacing w:before="100" w:beforeAutospacing="1" w:after="100" w:afterAutospacing="1" w:line="240" w:lineRule="auto"/>
+      </w:pPr>
+      <w:r>
+        <w:t>Obter e configurar as credenciais para cada API</w:t>
+      </w:r>
+    </w:p>
+    <w:p>
+      <w:pPr>
+        <w:numPr>
+          <w:ilvl w:val="1"/>
+          <w:numId w:val="5"/>
+        </w:numPr>
+        <w:spacing w:before="100" w:beforeAutospacing="1" w:after="100" w:afterAutospacing="1" w:line="240" w:lineRule="auto"/>
+      </w:pPr>
+      <w:r>
+        <w:t xml:space="preserve">Armazenar as credenciais de forma segura (ex.: </w:t>
+      </w:r>
+      <w:proofErr w:type="gramStart"/>
+      <w:r>
+        <w:t xml:space="preserve">arquivo </w:t>
+      </w:r>
+      <w:r>
+        <w:rPr>
+          <w:rStyle w:val="CdigoHTML"/>
+          <w:rFonts w:eastAsiaTheme="majorEastAsia"/>
+        </w:rPr>
+        <w:t>.</w:t>
+      </w:r>
+      <w:proofErr w:type="spellStart"/>
+      <w:r>
+        <w:rPr>
+          <w:rStyle w:val="CdigoHTML"/>
+          <w:rFonts w:eastAsiaTheme="majorEastAsia"/>
+        </w:rPr>
+        <w:t>env</w:t>
+      </w:r>
+      <w:proofErr w:type="spellEnd"/>
+      <w:proofErr w:type="gramEnd"/>
+      <w:r>
+        <w:t>)</w:t>
+      </w:r>
+    </w:p>
+    <w:p>
+      <w:pPr>
+        <w:pStyle w:val="NormalWeb"/>
+        <w:numPr>
+          <w:ilvl w:val="0"/>
+          <w:numId w:val="5"/>
+        </w:numPr>
+      </w:pPr>
+      <w:r>
+        <w:rPr>
+          <w:rStyle w:val="Forte"/>
+          <w:rFonts w:eastAsiaTheme="majorEastAsia"/>
+        </w:rPr>
+        <w:t xml:space="preserve">Integração com a API </w:t>
+      </w:r>
+      <w:proofErr w:type="spellStart"/>
+      <w:r>
+        <w:rPr>
+          <w:rStyle w:val="Forte"/>
+          <w:rFonts w:eastAsiaTheme="majorEastAsia"/>
+        </w:rPr>
+        <w:t>DataForSEO</w:t>
+      </w:r>
+      <w:proofErr w:type="spellEnd"/>
+    </w:p>
+    <w:p>
+      <w:pPr>
+        <w:numPr>
+          <w:ilvl w:val="1"/>
+          <w:numId w:val="5"/>
+        </w:numPr>
+        <w:spacing w:before="100" w:beforeAutospacing="1" w:after="100" w:afterAutospacing="1" w:line="240" w:lineRule="auto"/>
+      </w:pPr>
+      <w:r>
+        <w:t>Configurar a autenticação</w:t>
+      </w:r>
+    </w:p>
+    <w:p>
+      <w:pPr>
+        <w:numPr>
+          <w:ilvl w:val="1"/>
+          <w:numId w:val="5"/>
+        </w:numPr>
+        <w:spacing w:before="100" w:beforeAutospacing="1" w:after="100" w:afterAutospacing="1" w:line="240" w:lineRule="auto"/>
+      </w:pPr>
+      <w:r>
+        <w:t>Implementar a coleta de dados de tendências e buscas históricas</w:t>
+      </w:r>
+    </w:p>
+    <w:p>
+      <w:pPr>
+        <w:numPr>
+          <w:ilvl w:val="1"/>
+          <w:numId w:val="5"/>
+        </w:numPr>
+        <w:spacing w:before="100" w:beforeAutospacing="1" w:after="100" w:afterAutospacing="1" w:line="240" w:lineRule="auto"/>
+      </w:pPr>
+      <w:r>
+        <w:t>Testar e validar a integração</w:t>
+      </w:r>
+    </w:p>
+    <w:p>
+      <w:pPr>
+        <w:pStyle w:val="NormalWeb"/>
+        <w:numPr>
+          <w:ilvl w:val="0"/>
+          <w:numId w:val="5"/>
+        </w:numPr>
+      </w:pPr>
+      <w:r>
+        <w:rPr>
+          <w:rStyle w:val="Forte"/>
+          <w:rFonts w:eastAsiaTheme="majorEastAsia"/>
+        </w:rPr>
+        <w:t xml:space="preserve">Integração com a API </w:t>
+      </w:r>
+      <w:proofErr w:type="spellStart"/>
+      <w:r>
+        <w:rPr>
+          <w:rStyle w:val="Forte"/>
+          <w:rFonts w:eastAsiaTheme="majorEastAsia"/>
+        </w:rPr>
+        <w:t>RapidAPI</w:t>
+      </w:r>
+      <w:proofErr w:type="spellEnd"/>
+    </w:p>
+    <w:p>
+      <w:pPr>
+        <w:numPr>
+          <w:ilvl w:val="1"/>
+          <w:numId w:val="5"/>
+        </w:numPr>
+        <w:spacing w:before="100" w:beforeAutospacing="1" w:after="100" w:afterAutospacing="1" w:line="240" w:lineRule="auto"/>
+      </w:pPr>
+      <w:r>
+        <w:t>Configurar a autenticação</w:t>
+      </w:r>
+    </w:p>
+    <w:p>
+      <w:pPr>
+        <w:numPr>
+          <w:ilvl w:val="1"/>
+          <w:numId w:val="5"/>
+        </w:numPr>
+        <w:spacing w:before="100" w:beforeAutospacing="1" w:after="100" w:afterAutospacing="1" w:line="240" w:lineRule="auto"/>
+      </w:pPr>
+      <w:r>
+        <w:t>Implementar a coleta de dados de tendências e buscas históricas</w:t>
+      </w:r>
+    </w:p>
+    <w:p>
+      <w:pPr>
+        <w:numPr>
+          <w:ilvl w:val="1"/>
+          <w:numId w:val="5"/>
+        </w:numPr>
+        <w:spacing w:before="100" w:beforeAutospacing="1" w:after="100" w:afterAutospacing="1" w:line="240" w:lineRule="auto"/>
+      </w:pPr>
+      <w:r>
+        <w:t>Testar e validar a integração</w:t>
+      </w:r>
+    </w:p>
+    <w:p>
+      <w:pPr>
+        <w:pStyle w:val="NormalWeb"/>
+        <w:numPr>
+          <w:ilvl w:val="0"/>
+          <w:numId w:val="5"/>
+        </w:numPr>
+      </w:pPr>
+      <w:r>
+        <w:rPr>
+          <w:rStyle w:val="Forte"/>
+          <w:rFonts w:eastAsiaTheme="majorEastAsia"/>
+        </w:rPr>
+        <w:t xml:space="preserve">Integração com a API </w:t>
+      </w:r>
+      <w:proofErr w:type="spellStart"/>
+      <w:r>
+        <w:rPr>
+          <w:rStyle w:val="Forte"/>
+          <w:rFonts w:eastAsiaTheme="majorEastAsia"/>
+        </w:rPr>
+        <w:t>Zenserp</w:t>
+      </w:r>
+      <w:proofErr w:type="spellEnd"/>
+    </w:p>
+    <w:p>
+      <w:pPr>
+        <w:numPr>
+          <w:ilvl w:val="1"/>
+          <w:numId w:val="5"/>
+        </w:numPr>
+        <w:spacing w:before="100" w:beforeAutospacing="1" w:after="100" w:afterAutospacing="1" w:line="240" w:lineRule="auto"/>
+      </w:pPr>
+      <w:r>
+        <w:t>Configurar a autenticação</w:t>
+      </w:r>
+    </w:p>
+    <w:p>
+      <w:pPr>
+        <w:numPr>
+          <w:ilvl w:val="1"/>
+          <w:numId w:val="5"/>
+        </w:numPr>
+        <w:spacing w:before="100" w:beforeAutospacing="1" w:after="100" w:afterAutospacing="1" w:line="240" w:lineRule="auto"/>
+      </w:pPr>
+      <w:r>
+        <w:lastRenderedPageBreak/>
+        <w:t>Implementar a coleta de dados de tendências e buscas históricas</w:t>
+      </w:r>
+    </w:p>
+    <w:p>
+      <w:pPr>
+        <w:numPr>
+          <w:ilvl w:val="1"/>
+          <w:numId w:val="5"/>
+        </w:numPr>
+        <w:spacing w:before="100" w:beforeAutospacing="1" w:after="100" w:afterAutospacing="1" w:line="240" w:lineRule="auto"/>
+      </w:pPr>
+      <w:r>
+        <w:t>Testar e validar a integração</w:t>
+      </w:r>
+    </w:p>
+    <w:p>
+      <w:pPr>
+        <w:pStyle w:val="NormalWeb"/>
+        <w:numPr>
+          <w:ilvl w:val="0"/>
+          <w:numId w:val="5"/>
+        </w:numPr>
+      </w:pPr>
+      <w:r>
+        <w:rPr>
+          <w:rStyle w:val="Forte"/>
+          <w:rFonts w:eastAsiaTheme="majorEastAsia"/>
+        </w:rPr>
+        <w:t>Integração com a API OpenAI</w:t>
+      </w:r>
+    </w:p>
+    <w:p>
+      <w:pPr>
+        <w:numPr>
+          <w:ilvl w:val="1"/>
+          <w:numId w:val="5"/>
+        </w:numPr>
+        <w:spacing w:before="100" w:beforeAutospacing="1" w:after="100" w:afterAutospacing="1" w:line="240" w:lineRule="auto"/>
+      </w:pPr>
+      <w:r>
+        <w:t>Configurar a autenticação</w:t>
+      </w:r>
+    </w:p>
+    <w:p>
+      <w:pPr>
+        <w:numPr>
+          <w:ilvl w:val="1"/>
+          <w:numId w:val="5"/>
+        </w:numPr>
+        <w:spacing w:before="100" w:beforeAutospacing="1" w:after="100" w:afterAutospacing="1" w:line="240" w:lineRule="auto"/>
+      </w:pPr>
+      <w:r>
+        <w:t>Implementar a geração de conteúdo ou análises adicionais</w:t>
+      </w:r>
+    </w:p>
+    <w:p>
+      <w:pPr>
+        <w:numPr>
+          <w:ilvl w:val="1"/>
+          <w:numId w:val="5"/>
+        </w:numPr>
+        <w:spacing w:before="100" w:beforeAutospacing="1" w:after="100" w:afterAutospacing="1" w:line="240" w:lineRule="auto"/>
+      </w:pPr>
+      <w:r>
+        <w:t>Testar e validar a integração</w:t>
+      </w:r>
+    </w:p>
+    <w:p>
+      <w:pPr>
+        <w:pStyle w:val="NormalWeb"/>
+        <w:numPr>
+          <w:ilvl w:val="0"/>
+          <w:numId w:val="5"/>
+        </w:numPr>
+      </w:pPr>
+      <w:r>
+        <w:rPr>
+          <w:rStyle w:val="Forte"/>
+          <w:rFonts w:eastAsiaTheme="majorEastAsia"/>
+        </w:rPr>
+        <w:t>Integração com a API Shopify</w:t>
+      </w:r>
+    </w:p>
+    <w:p>
+      <w:pPr>
+        <w:numPr>
+          <w:ilvl w:val="1"/>
+          <w:numId w:val="5"/>
+        </w:numPr>
+        <w:spacing w:before="100" w:beforeAutospacing="1" w:after="100" w:afterAutospacing="1" w:line="240" w:lineRule="auto"/>
+      </w:pPr>
+      <w:r>
+        <w:t>Configurar a autenticação</w:t>
+      </w:r>
+    </w:p>
+    <w:p>
+      <w:pPr>
+        <w:numPr>
+          <w:ilvl w:val="1"/>
+          <w:numId w:val="5"/>
+        </w:numPr>
+        <w:spacing w:before="100" w:beforeAutospacing="1" w:after="100" w:afterAutospacing="1" w:line="240" w:lineRule="auto"/>
+      </w:pPr>
+      <w:r>
+        <w:t>Implementar a coleta de dados de compras efetivadas</w:t>
+      </w:r>
+    </w:p>
+    <w:p>
+      <w:pPr>
+        <w:numPr>
+          <w:ilvl w:val="1"/>
+          <w:numId w:val="5"/>
+        </w:numPr>
+        <w:spacing w:before="100" w:beforeAutospacing="1" w:after="100" w:afterAutospacing="1" w:line="240" w:lineRule="auto"/>
+      </w:pPr>
+      <w:r>
+        <w:t>Testar e validar a integração</w:t>
+      </w:r>
+    </w:p>
+    <w:p>
+      <w:pPr>
+        <w:spacing w:before="100" w:beforeAutospacing="1" w:after="100" w:afterAutospacing="1" w:line="240" w:lineRule="auto"/>
+        <w:rPr>
+          <w:rFonts w:ascii="Times New Roman" w:eastAsia="Times New Roman" w:hAnsi="Times New Roman" w:cs="Times New Roman"/>
+          <w:kern w:val="0"/>
           <w:lang w:eastAsia="pt-BR"/>
           <w14:ligatures w14:val="none"/>
         </w:rPr>
@@ -1593,11 +2140,363 @@
       </w:pPr>
     </w:lvl>
   </w:abstractNum>
+  <w:abstractNum w:abstractNumId="2" w15:restartNumberingAfterBreak="0">
+    <w:nsid w:val="4D574E8E"/>
+    <w:multiLevelType w:val="multilevel"/>
+    <w:tmpl w:val="C9EAA138"/>
+    <w:lvl w:ilvl="0">
+      <w:start w:val="1"/>
+      <w:numFmt w:val="decimal"/>
+      <w:lvlText w:val="%1."/>
+      <w:lvlJc w:val="left"/>
+      <w:pPr>
+        <w:tabs>
+          <w:tab w:val="num" w:pos="720"/>
+        </w:tabs>
+        <w:ind w:left="720" w:hanging="360"/>
+      </w:pPr>
+    </w:lvl>
+    <w:lvl w:ilvl="1" w:tentative="1">
+      <w:start w:val="1"/>
+      <w:numFmt w:val="decimal"/>
+      <w:lvlText w:val="%2."/>
+      <w:lvlJc w:val="left"/>
+      <w:pPr>
+        <w:tabs>
+          <w:tab w:val="num" w:pos="1440"/>
+        </w:tabs>
+        <w:ind w:left="1440" w:hanging="360"/>
+      </w:pPr>
+    </w:lvl>
+    <w:lvl w:ilvl="2" w:tentative="1">
+      <w:start w:val="1"/>
+      <w:numFmt w:val="decimal"/>
+      <w:lvlText w:val="%3."/>
+      <w:lvlJc w:val="left"/>
+      <w:pPr>
+        <w:tabs>
+          <w:tab w:val="num" w:pos="2160"/>
+        </w:tabs>
+        <w:ind w:left="2160" w:hanging="360"/>
+      </w:pPr>
+    </w:lvl>
+    <w:lvl w:ilvl="3" w:tentative="1">
+      <w:start w:val="1"/>
+      <w:numFmt w:val="decimal"/>
+      <w:lvlText w:val="%4."/>
+      <w:lvlJc w:val="left"/>
+      <w:pPr>
+        <w:tabs>
+          <w:tab w:val="num" w:pos="2880"/>
+        </w:tabs>
+        <w:ind w:left="2880" w:hanging="360"/>
+      </w:pPr>
+    </w:lvl>
+    <w:lvl w:ilvl="4" w:tentative="1">
+      <w:start w:val="1"/>
+      <w:numFmt w:val="decimal"/>
+      <w:lvlText w:val="%5."/>
+      <w:lvlJc w:val="left"/>
+      <w:pPr>
+        <w:tabs>
+          <w:tab w:val="num" w:pos="3600"/>
+        </w:tabs>
+        <w:ind w:left="3600" w:hanging="360"/>
+      </w:pPr>
+    </w:lvl>
+    <w:lvl w:ilvl="5" w:tentative="1">
+      <w:start w:val="1"/>
+      <w:numFmt w:val="decimal"/>
+      <w:lvlText w:val="%6."/>
+      <w:lvlJc w:val="left"/>
+      <w:pPr>
+        <w:tabs>
+          <w:tab w:val="num" w:pos="4320"/>
+        </w:tabs>
+        <w:ind w:left="4320" w:hanging="360"/>
+      </w:pPr>
+    </w:lvl>
+    <w:lvl w:ilvl="6" w:tentative="1">
+      <w:start w:val="1"/>
+      <w:numFmt w:val="decimal"/>
+      <w:lvlText w:val="%7."/>
+      <w:lvlJc w:val="left"/>
+      <w:pPr>
+        <w:tabs>
+          <w:tab w:val="num" w:pos="5040"/>
+        </w:tabs>
+        <w:ind w:left="5040" w:hanging="360"/>
+      </w:pPr>
+    </w:lvl>
+    <w:lvl w:ilvl="7" w:tentative="1">
+      <w:start w:val="1"/>
+      <w:numFmt w:val="decimal"/>
+      <w:lvlText w:val="%8."/>
+      <w:lvlJc w:val="left"/>
+      <w:pPr>
+        <w:tabs>
+          <w:tab w:val="num" w:pos="5760"/>
+        </w:tabs>
+        <w:ind w:left="5760" w:hanging="360"/>
+      </w:pPr>
+    </w:lvl>
+    <w:lvl w:ilvl="8" w:tentative="1">
+      <w:start w:val="1"/>
+      <w:numFmt w:val="decimal"/>
+      <w:lvlText w:val="%9."/>
+      <w:lvlJc w:val="left"/>
+      <w:pPr>
+        <w:tabs>
+          <w:tab w:val="num" w:pos="6480"/>
+        </w:tabs>
+        <w:ind w:left="6480" w:hanging="360"/>
+      </w:pPr>
+    </w:lvl>
+  </w:abstractNum>
+  <w:abstractNum w:abstractNumId="3" w15:restartNumberingAfterBreak="0">
+    <w:nsid w:val="5AF41930"/>
+    <w:multiLevelType w:val="multilevel"/>
+    <w:tmpl w:val="094863AE"/>
+    <w:lvl w:ilvl="0">
+      <w:start w:val="1"/>
+      <w:numFmt w:val="decimal"/>
+      <w:lvlText w:val="%1."/>
+      <w:lvlJc w:val="left"/>
+      <w:pPr>
+        <w:tabs>
+          <w:tab w:val="num" w:pos="720"/>
+        </w:tabs>
+        <w:ind w:left="720" w:hanging="360"/>
+      </w:pPr>
+    </w:lvl>
+    <w:lvl w:ilvl="1">
+      <w:start w:val="1"/>
+      <w:numFmt w:val="bullet"/>
+      <w:lvlText w:val="o"/>
+      <w:lvlJc w:val="left"/>
+      <w:pPr>
+        <w:tabs>
+          <w:tab w:val="num" w:pos="1440"/>
+        </w:tabs>
+        <w:ind w:left="1440" w:hanging="360"/>
+      </w:pPr>
+      <w:rPr>
+        <w:rFonts w:ascii="Courier New" w:hAnsi="Courier New" w:hint="default"/>
+        <w:sz w:val="20"/>
+      </w:rPr>
+    </w:lvl>
+    <w:lvl w:ilvl="2" w:tentative="1">
+      <w:start w:val="1"/>
+      <w:numFmt w:val="decimal"/>
+      <w:lvlText w:val="%3."/>
+      <w:lvlJc w:val="left"/>
+      <w:pPr>
+        <w:tabs>
+          <w:tab w:val="num" w:pos="2160"/>
+        </w:tabs>
+        <w:ind w:left="2160" w:hanging="360"/>
+      </w:pPr>
+    </w:lvl>
+    <w:lvl w:ilvl="3" w:tentative="1">
+      <w:start w:val="1"/>
+      <w:numFmt w:val="decimal"/>
+      <w:lvlText w:val="%4."/>
+      <w:lvlJc w:val="left"/>
+      <w:pPr>
+        <w:tabs>
+          <w:tab w:val="num" w:pos="2880"/>
+        </w:tabs>
+        <w:ind w:left="2880" w:hanging="360"/>
+      </w:pPr>
+    </w:lvl>
+    <w:lvl w:ilvl="4" w:tentative="1">
+      <w:start w:val="1"/>
+      <w:numFmt w:val="decimal"/>
+      <w:lvlText w:val="%5."/>
+      <w:lvlJc w:val="left"/>
+      <w:pPr>
+        <w:tabs>
+          <w:tab w:val="num" w:pos="3600"/>
+        </w:tabs>
+        <w:ind w:left="3600" w:hanging="360"/>
+      </w:pPr>
+    </w:lvl>
+    <w:lvl w:ilvl="5" w:tentative="1">
+      <w:start w:val="1"/>
+      <w:numFmt w:val="decimal"/>
+      <w:lvlText w:val="%6."/>
+      <w:lvlJc w:val="left"/>
+      <w:pPr>
+        <w:tabs>
+          <w:tab w:val="num" w:pos="4320"/>
+        </w:tabs>
+        <w:ind w:left="4320" w:hanging="360"/>
+      </w:pPr>
+    </w:lvl>
+    <w:lvl w:ilvl="6" w:tentative="1">
+      <w:start w:val="1"/>
+      <w:numFmt w:val="decimal"/>
+      <w:lvlText w:val="%7."/>
+      <w:lvlJc w:val="left"/>
+      <w:pPr>
+        <w:tabs>
+          <w:tab w:val="num" w:pos="5040"/>
+        </w:tabs>
+        <w:ind w:left="5040" w:hanging="360"/>
+      </w:pPr>
+    </w:lvl>
+    <w:lvl w:ilvl="7" w:tentative="1">
+      <w:start w:val="1"/>
+      <w:numFmt w:val="decimal"/>
+      <w:lvlText w:val="%8."/>
+      <w:lvlJc w:val="left"/>
+      <w:pPr>
+        <w:tabs>
+          <w:tab w:val="num" w:pos="5760"/>
+        </w:tabs>
+        <w:ind w:left="5760" w:hanging="360"/>
+      </w:pPr>
+    </w:lvl>
+    <w:lvl w:ilvl="8" w:tentative="1">
+      <w:start w:val="1"/>
+      <w:numFmt w:val="decimal"/>
+      <w:lvlText w:val="%9."/>
+      <w:lvlJc w:val="left"/>
+      <w:pPr>
+        <w:tabs>
+          <w:tab w:val="num" w:pos="6480"/>
+        </w:tabs>
+        <w:ind w:left="6480" w:hanging="360"/>
+      </w:pPr>
+    </w:lvl>
+  </w:abstractNum>
+  <w:abstractNum w:abstractNumId="4" w15:restartNumberingAfterBreak="0">
+    <w:nsid w:val="673B2127"/>
+    <w:multiLevelType w:val="multilevel"/>
+    <w:tmpl w:val="F58EEF86"/>
+    <w:lvl w:ilvl="0">
+      <w:start w:val="1"/>
+      <w:numFmt w:val="decimal"/>
+      <w:lvlText w:val="%1."/>
+      <w:lvlJc w:val="left"/>
+      <w:pPr>
+        <w:tabs>
+          <w:tab w:val="num" w:pos="720"/>
+        </w:tabs>
+        <w:ind w:left="720" w:hanging="360"/>
+      </w:pPr>
+    </w:lvl>
+    <w:lvl w:ilvl="1" w:tentative="1">
+      <w:start w:val="1"/>
+      <w:numFmt w:val="decimal"/>
+      <w:lvlText w:val="%2."/>
+      <w:lvlJc w:val="left"/>
+      <w:pPr>
+        <w:tabs>
+          <w:tab w:val="num" w:pos="1440"/>
+        </w:tabs>
+        <w:ind w:left="1440" w:hanging="360"/>
+      </w:pPr>
+    </w:lvl>
+    <w:lvl w:ilvl="2" w:tentative="1">
+      <w:start w:val="1"/>
+      <w:numFmt w:val="decimal"/>
+      <w:lvlText w:val="%3."/>
+      <w:lvlJc w:val="left"/>
+      <w:pPr>
+        <w:tabs>
+          <w:tab w:val="num" w:pos="2160"/>
+        </w:tabs>
+        <w:ind w:left="2160" w:hanging="360"/>
+      </w:pPr>
+    </w:lvl>
+    <w:lvl w:ilvl="3" w:tentative="1">
+      <w:start w:val="1"/>
+      <w:numFmt w:val="decimal"/>
+      <w:lvlText w:val="%4."/>
+      <w:lvlJc w:val="left"/>
+      <w:pPr>
+        <w:tabs>
+          <w:tab w:val="num" w:pos="2880"/>
+        </w:tabs>
+        <w:ind w:left="2880" w:hanging="360"/>
+      </w:pPr>
+    </w:lvl>
+    <w:lvl w:ilvl="4" w:tentative="1">
+      <w:start w:val="1"/>
+      <w:numFmt w:val="decimal"/>
+      <w:lvlText w:val="%5."/>
+      <w:lvlJc w:val="left"/>
+      <w:pPr>
+        <w:tabs>
+          <w:tab w:val="num" w:pos="3600"/>
+        </w:tabs>
+        <w:ind w:left="3600" w:hanging="360"/>
+      </w:pPr>
+    </w:lvl>
+    <w:lvl w:ilvl="5" w:tentative="1">
+      <w:start w:val="1"/>
+      <w:numFmt w:val="decimal"/>
+      <w:lvlText w:val="%6."/>
+      <w:lvlJc w:val="left"/>
+      <w:pPr>
+        <w:tabs>
+          <w:tab w:val="num" w:pos="4320"/>
+        </w:tabs>
+        <w:ind w:left="4320" w:hanging="360"/>
+      </w:pPr>
+    </w:lvl>
+    <w:lvl w:ilvl="6" w:tentative="1">
+      <w:start w:val="1"/>
+      <w:numFmt w:val="decimal"/>
+      <w:lvlText w:val="%7."/>
+      <w:lvlJc w:val="left"/>
+      <w:pPr>
+        <w:tabs>
+          <w:tab w:val="num" w:pos="5040"/>
+        </w:tabs>
+        <w:ind w:left="5040" w:hanging="360"/>
+      </w:pPr>
+    </w:lvl>
+    <w:lvl w:ilvl="7" w:tentative="1">
+      <w:start w:val="1"/>
+      <w:numFmt w:val="decimal"/>
+      <w:lvlText w:val="%8."/>
+      <w:lvlJc w:val="left"/>
+      <w:pPr>
+        <w:tabs>
+          <w:tab w:val="num" w:pos="5760"/>
+        </w:tabs>
+        <w:ind w:left="5760" w:hanging="360"/>
+      </w:pPr>
+    </w:lvl>
+    <w:lvl w:ilvl="8" w:tentative="1">
+      <w:start w:val="1"/>
+      <w:numFmt w:val="decimal"/>
+      <w:lvlText w:val="%9."/>
+      <w:lvlJc w:val="left"/>
+      <w:pPr>
+        <w:tabs>
+          <w:tab w:val="num" w:pos="6480"/>
+        </w:tabs>
+        <w:ind w:left="6480" w:hanging="360"/>
+      </w:pPr>
+    </w:lvl>
+  </w:abstractNum>
   <w:num w:numId="1" w16cid:durableId="1585336105">
     <w:abstractNumId w:val="1"/>
   </w:num>
   <w:num w:numId="2" w16cid:durableId="189343093">
     <w:abstractNumId w:val="0"/>
+  </w:num>
+  <w:num w:numId="3" w16cid:durableId="634527494">
+    <w:abstractNumId w:val="2"/>
+  </w:num>
+  <w:num w:numId="4" w16cid:durableId="947541479">
+    <w:abstractNumId w:val="4"/>
+  </w:num>
+  <w:num w:numId="5" w16cid:durableId="1389957735">
+    <w:abstractNumId w:val="3"/>
   </w:num>
 </w:numbering>
 </file>
@@ -2543,6 +3442,19 @@
       <w:bCs/>
     </w:rPr>
   </w:style>
+  <w:style w:type="character" w:styleId="CdigoHTML">
+    <w:name w:val="HTML Code"/>
+    <w:basedOn w:val="Fontepargpadro"/>
+    <w:uiPriority w:val="99"/>
+    <w:semiHidden/>
+    <w:unhideWhenUsed/>
+    <w:rsid w:val="00595459"/>
+    <w:rPr>
+      <w:rFonts w:ascii="Courier New" w:eastAsia="Times New Roman" w:hAnsi="Courier New" w:cs="Courier New"/>
+      <w:sz w:val="20"/>
+      <w:szCs w:val="20"/>
+    </w:rPr>
+  </w:style>
 </w:styles>
 </file>
 

</xml_diff>